<commit_message>
update pdf and docs asset
</commit_message>
<xml_diff>
--- a/public/assets/Chukwuemeka's Résumé.docx
+++ b/public/assets/Chukwuemeka's Résumé.docx
@@ -15,10 +15,10 @@
         <mc:AlternateContent>
           <mc:Choice Requires="wps">
             <w:drawing>
-              <wp:anchor distT="45720" distB="45720" distL="114300" distR="114300" simplePos="0" relativeHeight="251663360" behindDoc="0" locked="0" layoutInCell="1" allowOverlap="1" wp14:anchorId="63D56407" wp14:editId="6A1BB4D0">
+              <wp:anchor distT="45720" distB="45720" distL="114300" distR="114300" simplePos="0" relativeHeight="251663360" behindDoc="0" locked="0" layoutInCell="1" allowOverlap="1" wp14:anchorId="63D56407" wp14:editId="663F37F4">
                 <wp:simplePos x="0" y="0"/>
                 <wp:positionH relativeFrom="page">
-                  <wp:posOffset>542290</wp:posOffset>
+                  <wp:posOffset>542925</wp:posOffset>
                 </wp:positionH>
                 <wp:positionV relativeFrom="paragraph">
                   <wp:posOffset>1590675</wp:posOffset>
@@ -66,6 +66,20 @@
                                 <w:b/>
                                 <w:bCs/>
                                 <w:color w:val="1F4E79" w:themeColor="accent1" w:themeShade="80"/>
+                                <w:sz w:val="32"/>
+                                <w:szCs w:val="32"/>
+                                <w:lang w:val="en-US"/>
+                              </w:rPr>
+                            </w:pPr>
+                          </w:p>
+                          <w:p>
+                            <w:pPr>
+                              <w:pStyle w:val="Title"/>
+                              <w:rPr>
+                                <w:rFonts w:ascii="Times New Roman" w:hAnsi="Times New Roman" w:cs="Times New Roman"/>
+                                <w:b/>
+                                <w:bCs/>
+                                <w:color w:val="1F4E79" w:themeColor="accent1" w:themeShade="80"/>
                                 <w:sz w:val="28"/>
                                 <w:szCs w:val="28"/>
                                 <w:lang w:val="en-US"/>
@@ -146,25 +160,16 @@
                                 <w:szCs w:val="28"/>
                                 <w:lang w:val="en-US"/>
                               </w:rPr>
-                              <w:t xml:space="preserve">Native </w:t>
-                            </w:r>
-                            <w:r>
-                              <w:rPr>
-                                <w:rFonts w:ascii="Times New Roman" w:hAnsi="Times New Roman" w:cs="Times New Roman"/>
-                                <w:sz w:val="28"/>
-                                <w:szCs w:val="28"/>
-                                <w:lang w:val="en-US"/>
-                              </w:rPr>
-                              <w:t xml:space="preserve">and Full stack </w:t>
-                            </w:r>
-                            <w:r>
-                              <w:rPr>
-                                <w:rFonts w:ascii="Times New Roman" w:hAnsi="Times New Roman" w:cs="Times New Roman"/>
-                                <w:sz w:val="28"/>
-                                <w:szCs w:val="28"/>
-                                <w:lang w:val="en-US"/>
-                              </w:rPr>
-                              <w:t>W</w:t>
+                              <w:t xml:space="preserve">Full stack </w:t>
+                            </w:r>
+                            <w:r>
+                              <w:rPr>
+                                <w:rFonts w:ascii="Times New Roman" w:hAnsi="Times New Roman" w:cs="Times New Roman"/>
+                                <w:sz w:val="28"/>
+                                <w:szCs w:val="28"/>
+                                <w:lang w:val="en-US"/>
+                              </w:rPr>
+                              <w:t>w</w:t>
                             </w:r>
                             <w:r>
                               <w:rPr>
@@ -253,43 +258,61 @@
                                 <w:szCs w:val="28"/>
                                 <w:lang w:val="en-US"/>
                               </w:rPr>
-                              <w:t xml:space="preserve">e and full-time work, </w:t>
-                            </w:r>
-                            <w:r>
-                              <w:rPr>
-                                <w:rFonts w:ascii="Times New Roman" w:hAnsi="Times New Roman" w:cs="Times New Roman"/>
-                                <w:sz w:val="28"/>
-                                <w:szCs w:val="28"/>
-                                <w:lang w:val="en-US"/>
-                              </w:rPr>
-                              <w:t>I</w:t>
-                            </w:r>
-                            <w:r>
-                              <w:rPr>
-                                <w:rFonts w:ascii="Times New Roman" w:hAnsi="Times New Roman" w:cs="Times New Roman"/>
-                                <w:sz w:val="28"/>
-                                <w:szCs w:val="28"/>
-                                <w:lang w:val="en-US"/>
-                              </w:rPr>
-                              <w:t>’</w:t>
-                            </w:r>
-                            <w:r>
-                              <w:rPr>
-                                <w:rFonts w:ascii="Times New Roman" w:hAnsi="Times New Roman" w:cs="Times New Roman"/>
-                                <w:sz w:val="28"/>
-                                <w:szCs w:val="28"/>
-                                <w:lang w:val="en-US"/>
-                              </w:rPr>
-                              <w:t xml:space="preserve">m an excellent addition to any team thanks to my </w:t>
-                            </w:r>
-                            <w:r>
-                              <w:rPr>
-                                <w:rFonts w:ascii="Times New Roman" w:hAnsi="Times New Roman" w:cs="Times New Roman"/>
-                                <w:sz w:val="28"/>
-                                <w:szCs w:val="28"/>
-                                <w:lang w:val="en-US"/>
-                              </w:rPr>
-                              <w:t xml:space="preserve">contribution </w:t>
+                              <w:t>e and full-time work</w:t>
+                            </w:r>
+                            <w:r>
+                              <w:rPr>
+                                <w:rFonts w:ascii="Times New Roman" w:hAnsi="Times New Roman" w:cs="Times New Roman"/>
+                                <w:sz w:val="28"/>
+                                <w:szCs w:val="28"/>
+                                <w:lang w:val="en-US"/>
+                              </w:rPr>
+                              <w:t>, I have</w:t>
+                            </w:r>
+                            <w:r>
+                              <w:rPr>
+                                <w:rFonts w:ascii="Times New Roman" w:hAnsi="Times New Roman" w:cs="Times New Roman"/>
+                                <w:sz w:val="28"/>
+                                <w:szCs w:val="28"/>
+                                <w:lang w:val="en-US"/>
+                              </w:rPr>
+                              <w:t xml:space="preserve"> a </w:t>
+                            </w:r>
+                            <w:r>
+                              <w:rPr>
+                                <w:rFonts w:ascii="Times New Roman" w:hAnsi="Times New Roman" w:cs="Times New Roman"/>
+                                <w:sz w:val="28"/>
+                                <w:szCs w:val="28"/>
+                                <w:lang w:val="en-US"/>
+                              </w:rPr>
+                              <w:t>strong</w:t>
+                            </w:r>
+                            <w:r>
+                              <w:rPr>
+                                <w:rFonts w:ascii="Times New Roman" w:hAnsi="Times New Roman" w:cs="Times New Roman"/>
+                                <w:sz w:val="28"/>
+                                <w:szCs w:val="28"/>
+                                <w:lang w:val="en-US"/>
+                              </w:rPr>
+                              <w:t xml:space="preserve"> understanding of common patterns and conventions used in</w:t>
+                            </w:r>
+                            <w:r>
+                              <w:rPr>
+                                <w:rFonts w:ascii="Times New Roman" w:hAnsi="Times New Roman" w:cs="Times New Roman"/>
+                                <w:sz w:val="28"/>
+                                <w:szCs w:val="28"/>
+                                <w:lang w:val="en-US"/>
+                              </w:rPr>
+                              <w:t xml:space="preserve"> codebases t</w:t>
+                            </w:r>
+                            <w:r>
+                              <w:rPr>
+                                <w:rFonts w:ascii="Times New Roman" w:hAnsi="Times New Roman" w:cs="Times New Roman"/>
+                                <w:sz w:val="28"/>
+                                <w:szCs w:val="28"/>
+                                <w:lang w:val="en-US"/>
+                              </w:rPr>
+                              <w:t xml:space="preserve">hanks to my contribution </w:t>
                             </w:r>
                             <w:r>
                               <w:rPr>
@@ -308,6 +331,15 @@
                                 <w:lang w:val="en-US"/>
                               </w:rPr>
                               <w:t>open-source</w:t>
+                            </w:r>
+                            <w:r>
+                              <w:rPr>
+                                <w:rFonts w:ascii="Times New Roman" w:hAnsi="Times New Roman" w:cs="Times New Roman"/>
+                                <w:sz w:val="28"/>
+                                <w:szCs w:val="28"/>
+                                <w:lang w:val="en-US"/>
+                              </w:rPr>
+                              <w:t xml:space="preserve"> projects</w:t>
                             </w:r>
                             <w:r>
                               <w:rPr>
@@ -415,6 +447,15 @@
                                 <w:szCs w:val="28"/>
                                 <w:lang w:val="en-US"/>
                               </w:rPr>
+                              <w:t>.js</w:t>
+                            </w:r>
+                            <w:r>
+                              <w:rPr>
+                                <w:rFonts w:ascii="Times New Roman" w:hAnsi="Times New Roman" w:cs="Times New Roman"/>
+                                <w:sz w:val="28"/>
+                                <w:szCs w:val="28"/>
+                                <w:lang w:val="en-US"/>
+                              </w:rPr>
                               <w:t>,</w:t>
                             </w:r>
                             <w:r>
@@ -424,16 +465,25 @@
                                 <w:szCs w:val="28"/>
                                 <w:lang w:val="en-US"/>
                               </w:rPr>
-                              <w:t xml:space="preserve"> Svelte,</w:t>
-                            </w:r>
-                            <w:r>
-                              <w:rPr>
-                                <w:rFonts w:ascii="Times New Roman" w:hAnsi="Times New Roman" w:cs="Times New Roman"/>
-                                <w:sz w:val="28"/>
-                                <w:szCs w:val="28"/>
-                                <w:lang w:val="en-US"/>
-                              </w:rPr>
-                              <w:t xml:space="preserve"> Angular</w:t>
+                              <w:t xml:space="preserve"> Next.js</w:t>
+                            </w:r>
+                            <w:r>
+                              <w:rPr>
+                                <w:rFonts w:ascii="Times New Roman" w:hAnsi="Times New Roman" w:cs="Times New Roman"/>
+                                <w:sz w:val="28"/>
+                                <w:szCs w:val="28"/>
+                                <w:lang w:val="en-US"/>
+                              </w:rPr>
+                              <w:t xml:space="preserve">, </w:t>
+                            </w:r>
+                            <w:r>
+                              <w:rPr>
+                                <w:rFonts w:ascii="Times New Roman" w:hAnsi="Times New Roman" w:cs="Times New Roman"/>
+                                <w:sz w:val="28"/>
+                                <w:szCs w:val="28"/>
+                                <w:lang w:val="en-US"/>
+                              </w:rPr>
+                              <w:t>Material-UI</w:t>
                             </w:r>
                             <w:r>
                               <w:rPr>
@@ -451,7 +501,7 @@
                                 <w:szCs w:val="28"/>
                                 <w:lang w:val="en-US"/>
                               </w:rPr>
-                              <w:t>Next.js</w:t>
+                              <w:t>SCSS</w:t>
                             </w:r>
                           </w:p>
                           <w:p>
@@ -463,31 +513,34 @@
                               </w:numPr>
                               <w:rPr>
                                 <w:rFonts w:ascii="Times New Roman" w:hAnsi="Times New Roman" w:cs="Times New Roman"/>
-                                <w:sz w:val="28"/>
-                                <w:szCs w:val="28"/>
-                                <w:lang w:val="en-US"/>
-                              </w:rPr>
-                            </w:pPr>
-                            <w:r>
-                              <w:rPr>
-                                <w:rFonts w:ascii="Times New Roman" w:hAnsi="Times New Roman" w:cs="Times New Roman"/>
                                 <w:b/>
                                 <w:bCs/>
                                 <w:color w:val="1F4E79" w:themeColor="accent1" w:themeShade="80"/>
-                                <w:sz w:val="28"/>
-                                <w:szCs w:val="28"/>
-                                <w:lang w:val="en-US"/>
-                              </w:rPr>
-                              <w:t>UI</w:t>
-                            </w:r>
-                            <w:r>
-                              <w:rPr>
-                                <w:rFonts w:ascii="Times New Roman" w:hAnsi="Times New Roman" w:cs="Times New Roman"/>
+                                <w:sz w:val="30"/>
+                                <w:szCs w:val="30"/>
+                                <w:lang w:val="en-US"/>
+                              </w:rPr>
+                            </w:pPr>
+                            <w:r>
+                              <w:rPr>
+                                <w:rFonts w:ascii="Times New Roman" w:hAnsi="Times New Roman" w:cs="Times New Roman"/>
+                                <w:b/>
+                                <w:bCs/>
                                 <w:color w:val="1F4E79" w:themeColor="accent1" w:themeShade="80"/>
                                 <w:sz w:val="28"/>
                                 <w:szCs w:val="28"/>
                                 <w:lang w:val="en-US"/>
                               </w:rPr>
+                              <w:t>Backend</w:t>
+                            </w:r>
+                            <w:r>
+                              <w:rPr>
+                                <w:rFonts w:ascii="Times New Roman" w:hAnsi="Times New Roman" w:cs="Times New Roman"/>
+                                <w:color w:val="1F4E79" w:themeColor="accent1" w:themeShade="80"/>
+                                <w:sz w:val="28"/>
+                                <w:szCs w:val="28"/>
+                                <w:lang w:val="en-US"/>
+                              </w:rPr>
                               <w:t>:</w:t>
                             </w:r>
                             <w:r>
@@ -497,185 +550,49 @@
                                 <w:szCs w:val="28"/>
                                 <w:lang w:val="en-US"/>
                               </w:rPr>
-                              <w:t xml:space="preserve"> Material-UI,</w:t>
-                            </w:r>
-                            <w:r>
-                              <w:rPr>
-                                <w:rFonts w:ascii="Times New Roman" w:hAnsi="Times New Roman" w:cs="Times New Roman"/>
-                                <w:sz w:val="28"/>
-                                <w:szCs w:val="28"/>
-                                <w:lang w:val="en-US"/>
-                              </w:rPr>
-                              <w:t xml:space="preserve"> </w:t>
-                            </w:r>
-                            <w:r>
-                              <w:rPr>
-                                <w:rFonts w:ascii="Times New Roman" w:hAnsi="Times New Roman" w:cs="Times New Roman"/>
-                                <w:sz w:val="28"/>
-                                <w:szCs w:val="28"/>
-                                <w:lang w:val="en-US"/>
-                              </w:rPr>
-                              <w:t>Tailwind,</w:t>
-                            </w:r>
-                            <w:r>
-                              <w:rPr>
-                                <w:rFonts w:ascii="Times New Roman" w:hAnsi="Times New Roman" w:cs="Times New Roman"/>
-                                <w:sz w:val="28"/>
-                                <w:szCs w:val="28"/>
-                                <w:lang w:val="en-US"/>
-                              </w:rPr>
-                              <w:t xml:space="preserve"> </w:t>
-                            </w:r>
-                            <w:r>
-                              <w:rPr>
-                                <w:rFonts w:ascii="Times New Roman" w:hAnsi="Times New Roman" w:cs="Times New Roman"/>
-                                <w:sz w:val="28"/>
-                                <w:szCs w:val="28"/>
-                                <w:lang w:val="en-US"/>
-                              </w:rPr>
-                              <w:t xml:space="preserve">Figma, </w:t>
-                            </w:r>
-                            <w:r>
-                              <w:rPr>
-                                <w:rFonts w:ascii="Times New Roman" w:hAnsi="Times New Roman" w:cs="Times New Roman"/>
-                                <w:sz w:val="28"/>
-                                <w:szCs w:val="28"/>
-                                <w:lang w:val="en-US"/>
-                              </w:rPr>
-                              <w:t>SCSS and CSS3</w:t>
+                              <w:t xml:space="preserve"> Express (Node.js)</w:t>
+                            </w:r>
+                            <w:r>
+                              <w:rPr>
+                                <w:rFonts w:ascii="Times New Roman" w:hAnsi="Times New Roman" w:cs="Times New Roman"/>
+                                <w:sz w:val="28"/>
+                                <w:szCs w:val="28"/>
+                                <w:lang w:val="en-US"/>
+                              </w:rPr>
+                              <w:t xml:space="preserve">, </w:t>
+                            </w:r>
+                            <w:r>
+                              <w:rPr>
+                                <w:rFonts w:ascii="Times New Roman" w:hAnsi="Times New Roman" w:cs="Times New Roman"/>
+                                <w:sz w:val="28"/>
+                                <w:szCs w:val="28"/>
+                                <w:lang w:val="en-US"/>
+                              </w:rPr>
+                              <w:t xml:space="preserve">Mongoose </w:t>
+                            </w:r>
+                            <w:r>
+                              <w:rPr>
+                                <w:rFonts w:ascii="Times New Roman" w:hAnsi="Times New Roman" w:cs="Times New Roman"/>
+                                <w:sz w:val="28"/>
+                                <w:szCs w:val="28"/>
+                                <w:lang w:val="en-US"/>
+                              </w:rPr>
+                              <w:t>and</w:t>
+                            </w:r>
+                            <w:r>
+                              <w:rPr>
+                                <w:rFonts w:ascii="Times New Roman" w:hAnsi="Times New Roman" w:cs="Times New Roman"/>
+                                <w:sz w:val="28"/>
+                                <w:szCs w:val="28"/>
+                                <w:lang w:val="en-US"/>
+                              </w:rPr>
+                              <w:t xml:space="preserve"> Mongo DB</w:t>
                             </w:r>
                           </w:p>
                           <w:p>
                             <w:pPr>
                               <w:pStyle w:val="NoSpacing"/>
-                              <w:numPr>
-                                <w:ilvl w:val="0"/>
-                                <w:numId w:val="1"/>
-                              </w:numPr>
-                              <w:rPr>
-                                <w:rFonts w:ascii="Times New Roman" w:hAnsi="Times New Roman" w:cs="Times New Roman"/>
-                                <w:sz w:val="28"/>
-                                <w:szCs w:val="28"/>
-                                <w:lang w:val="en-US"/>
-                              </w:rPr>
-                            </w:pPr>
-                            <w:r>
-                              <w:rPr>
-                                <w:rFonts w:ascii="Times New Roman" w:hAnsi="Times New Roman" w:cs="Times New Roman"/>
-                                <w:b/>
-                                <w:bCs/>
-                                <w:color w:val="1F4E79" w:themeColor="accent1" w:themeShade="80"/>
-                                <w:sz w:val="28"/>
-                                <w:szCs w:val="28"/>
-                                <w:lang w:val="en-US"/>
-                              </w:rPr>
-                              <w:t>Backend</w:t>
-                            </w:r>
-                            <w:r>
-                              <w:rPr>
-                                <w:rFonts w:ascii="Times New Roman" w:hAnsi="Times New Roman" w:cs="Times New Roman"/>
-                                <w:color w:val="1F4E79" w:themeColor="accent1" w:themeShade="80"/>
-                                <w:sz w:val="28"/>
-                                <w:szCs w:val="28"/>
-                                <w:lang w:val="en-US"/>
-                              </w:rPr>
-                              <w:t>:</w:t>
-                            </w:r>
-                            <w:r>
-                              <w:rPr>
-                                <w:rFonts w:ascii="Times New Roman" w:hAnsi="Times New Roman" w:cs="Times New Roman"/>
-                                <w:sz w:val="28"/>
-                                <w:szCs w:val="28"/>
-                                <w:lang w:val="en-US"/>
-                              </w:rPr>
-                              <w:t xml:space="preserve"> Express (Node.js)</w:t>
-                            </w:r>
-                            <w:r>
-                              <w:rPr>
-                                <w:rFonts w:ascii="Times New Roman" w:hAnsi="Times New Roman" w:cs="Times New Roman"/>
-                                <w:sz w:val="28"/>
-                                <w:szCs w:val="28"/>
-                                <w:lang w:val="en-US"/>
-                              </w:rPr>
-                              <w:t>, Firebase</w:t>
-                            </w:r>
-                            <w:r>
-                              <w:rPr>
-                                <w:rFonts w:ascii="Times New Roman" w:hAnsi="Times New Roman" w:cs="Times New Roman"/>
-                                <w:sz w:val="28"/>
-                                <w:szCs w:val="28"/>
-                                <w:lang w:val="en-US"/>
-                              </w:rPr>
-                              <w:t xml:space="preserve"> and</w:t>
-                            </w:r>
-                            <w:r>
-                              <w:rPr>
-                                <w:rFonts w:ascii="Times New Roman" w:hAnsi="Times New Roman" w:cs="Times New Roman"/>
-                                <w:sz w:val="28"/>
-                                <w:szCs w:val="28"/>
-                                <w:lang w:val="en-US"/>
-                              </w:rPr>
-                              <w:t xml:space="preserve"> Mongo DB</w:t>
-                            </w:r>
-                          </w:p>
-                          <w:p>
-                            <w:pPr>
-                              <w:pStyle w:val="NoSpacing"/>
-                              <w:numPr>
-                                <w:ilvl w:val="0"/>
-                                <w:numId w:val="1"/>
-                              </w:numPr>
-                              <w:rPr>
-                                <w:rFonts w:ascii="Times New Roman" w:hAnsi="Times New Roman" w:cs="Times New Roman"/>
-                                <w:sz w:val="28"/>
-                                <w:szCs w:val="28"/>
-                                <w:lang w:val="en-US"/>
-                              </w:rPr>
-                            </w:pPr>
-                            <w:r>
-                              <w:rPr>
-                                <w:rFonts w:ascii="Times New Roman" w:hAnsi="Times New Roman" w:cs="Times New Roman"/>
-                                <w:b/>
-                                <w:bCs/>
-                                <w:color w:val="1F4E79" w:themeColor="accent1" w:themeShade="80"/>
-                                <w:sz w:val="28"/>
-                                <w:szCs w:val="28"/>
-                                <w:lang w:val="en-US"/>
-                              </w:rPr>
-                              <w:t>Native</w:t>
-                            </w:r>
-                            <w:r>
-                              <w:rPr>
-                                <w:rFonts w:ascii="Times New Roman" w:hAnsi="Times New Roman" w:cs="Times New Roman"/>
-                                <w:color w:val="1F4E79" w:themeColor="accent1" w:themeShade="80"/>
-                                <w:sz w:val="28"/>
-                                <w:szCs w:val="28"/>
-                                <w:lang w:val="en-US"/>
-                              </w:rPr>
-                              <w:t>:</w:t>
-                            </w:r>
-                            <w:r>
-                              <w:rPr>
-                                <w:rFonts w:ascii="Times New Roman" w:hAnsi="Times New Roman" w:cs="Times New Roman"/>
-                                <w:sz w:val="28"/>
-                                <w:szCs w:val="28"/>
-                                <w:lang w:val="en-US"/>
-                              </w:rPr>
-                              <w:t xml:space="preserve"> Electron.js and </w:t>
-                            </w:r>
-                            <w:r>
-                              <w:rPr>
-                                <w:rFonts w:ascii="Times New Roman" w:hAnsi="Times New Roman" w:cs="Times New Roman"/>
-                                <w:sz w:val="28"/>
-                                <w:szCs w:val="28"/>
-                                <w:lang w:val="en-US"/>
-                              </w:rPr>
-                              <w:t>React Native</w:t>
-                            </w:r>
-                          </w:p>
-                          <w:p>
-                            <w:pPr>
-                              <w:pStyle w:val="NoSpacing"/>
+                              <w:ind w:left="720"/>
                               <w:rPr>
                                 <w:rFonts w:ascii="Times New Roman" w:hAnsi="Times New Roman" w:cs="Times New Roman"/>
                                 <w:b/>
@@ -902,7 +819,25 @@
                                 <w:szCs w:val="28"/>
                                 <w:lang w:val="en-US"/>
                               </w:rPr>
-                              <w:t xml:space="preserve"> and enhancing functionality of existing ones through the addition of new features.</w:t>
+                              <w:t xml:space="preserve"> and enhancing functionality of existing ones through</w:t>
+                            </w:r>
+                            <w:r>
+                              <w:rPr>
+                                <w:rFonts w:ascii="Times New Roman" w:hAnsi="Times New Roman" w:cs="Times New Roman"/>
+                                <w:sz w:val="28"/>
+                                <w:szCs w:val="28"/>
+                                <w:lang w:val="en-US"/>
+                              </w:rPr>
+                              <w:t xml:space="preserve"> </w:t>
+                            </w:r>
+                            <w:r>
+                              <w:rPr>
+                                <w:rFonts w:ascii="Times New Roman" w:hAnsi="Times New Roman" w:cs="Times New Roman"/>
+                                <w:sz w:val="28"/>
+                                <w:szCs w:val="28"/>
+                                <w:lang w:val="en-US"/>
+                              </w:rPr>
+                              <w:t>addition of new features.</w:t>
                             </w:r>
                           </w:p>
                           <w:p>
@@ -1438,6 +1373,8 @@
                           <w:p>
                             <w:pPr>
                               <w:pStyle w:val="NoSpacing"/>
+                            </w:pPr>
+                            <w:r>
                               <w:rPr>
                                 <w:rFonts w:ascii="Times New Roman" w:hAnsi="Times New Roman" w:cs="Times New Roman"/>
                                 <w:bCs/>
@@ -1445,20 +1382,23 @@
                                 <w:szCs w:val="28"/>
                                 <w:lang w:val="en-US"/>
                               </w:rPr>
+                              <w:t>Available upon Request</w:t>
+                            </w:r>
+                            <w:r>
+                              <w:t>.</w:t>
+                            </w:r>
+                          </w:p>
+                          <w:p>
+                            <w:pPr>
+                              <w:pStyle w:val="NoSpacing"/>
+                              <w:rPr>
+                                <w:rFonts w:ascii="Times New Roman" w:hAnsi="Times New Roman" w:cs="Times New Roman"/>
+                                <w:bCs/>
+                                <w:sz w:val="28"/>
+                                <w:szCs w:val="28"/>
+                                <w:lang w:val="en-US"/>
+                              </w:rPr>
                             </w:pPr>
-                            <w:r>
-                              <w:rPr>
-                                <w:rFonts w:ascii="Times New Roman" w:hAnsi="Times New Roman" w:cs="Times New Roman"/>
-                                <w:bCs/>
-                                <w:sz w:val="28"/>
-                                <w:szCs w:val="28"/>
-                                <w:lang w:val="en-US"/>
-                              </w:rPr>
-                              <w:t>Available upon Request</w:t>
-                            </w:r>
-                            <w:r>
-                              <w:t>.</w:t>
-                            </w:r>
                           </w:p>
                         </w:txbxContent>
                       </wps:txbx>
@@ -1483,7 +1423,7 @@
                 <v:stroke joinstyle="miter"/>
                 <v:path gradientshapeok="t" o:connecttype="rect"/>
               </v:shapetype>
-              <v:shape id="Pole tekstowe 2" o:spid="_x0000_s1026" type="#_x0000_t202" style="position:absolute;margin-left:42.7pt;margin-top:125.25pt;width:551.25pt;height:642.95pt;z-index:251663360;visibility:visible;mso-wrap-style:square;mso-width-percent:0;mso-height-percent:0;mso-wrap-distance-left:9pt;mso-wrap-distance-top:3.6pt;mso-wrap-distance-right:9pt;mso-wrap-distance-bottom:3.6pt;mso-position-horizontal:absolute;mso-position-horizontal-relative:page;mso-position-vertical:absolute;mso-position-vertical-relative:text;mso-width-percent:0;mso-height-percent:0;mso-width-relative:margin;mso-height-relative:margin;v-text-anchor:top" o:gfxdata="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" fillcolor="#f2f2f2 [3052]" stroked="f">
+              <v:shape id="Pole tekstowe 2" o:spid="_x0000_s1026" type="#_x0000_t202" style="position:absolute;margin-left:42.75pt;margin-top:125.25pt;width:551.25pt;height:642.95pt;z-index:251663360;visibility:visible;mso-wrap-style:square;mso-width-percent:0;mso-height-percent:0;mso-wrap-distance-left:9pt;mso-wrap-distance-top:3.6pt;mso-wrap-distance-right:9pt;mso-wrap-distance-bottom:3.6pt;mso-position-horizontal:absolute;mso-position-horizontal-relative:page;mso-position-vertical:absolute;mso-position-vertical-relative:text;mso-width-percent:0;mso-height-percent:0;mso-width-relative:margin;mso-height-relative:margin;v-text-anchor:top" o:gfxdata="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" fillcolor="#f2f2f2 [3052]" stroked="f">
                 <v:textbox inset="7mm,5mm,12mm">
                   <w:txbxContent>
                     <w:p>
@@ -1494,6 +1434,20 @@
                           <w:b/>
                           <w:bCs/>
                           <w:color w:val="1F4E79" w:themeColor="accent1" w:themeShade="80"/>
+                          <w:sz w:val="32"/>
+                          <w:szCs w:val="32"/>
+                          <w:lang w:val="en-US"/>
+                        </w:rPr>
+                      </w:pPr>
+                    </w:p>
+                    <w:p>
+                      <w:pPr>
+                        <w:pStyle w:val="Title"/>
+                        <w:rPr>
+                          <w:rFonts w:ascii="Times New Roman" w:hAnsi="Times New Roman" w:cs="Times New Roman"/>
+                          <w:b/>
+                          <w:bCs/>
+                          <w:color w:val="1F4E79" w:themeColor="accent1" w:themeShade="80"/>
                           <w:sz w:val="28"/>
                           <w:szCs w:val="28"/>
                           <w:lang w:val="en-US"/>
@@ -1574,25 +1528,16 @@
                           <w:szCs w:val="28"/>
                           <w:lang w:val="en-US"/>
                         </w:rPr>
-                        <w:t xml:space="preserve">Native </w:t>
-                      </w:r>
-                      <w:r>
-                        <w:rPr>
-                          <w:rFonts w:ascii="Times New Roman" w:hAnsi="Times New Roman" w:cs="Times New Roman"/>
-                          <w:sz w:val="28"/>
-                          <w:szCs w:val="28"/>
-                          <w:lang w:val="en-US"/>
-                        </w:rPr>
-                        <w:t xml:space="preserve">and Full stack </w:t>
-                      </w:r>
-                      <w:r>
-                        <w:rPr>
-                          <w:rFonts w:ascii="Times New Roman" w:hAnsi="Times New Roman" w:cs="Times New Roman"/>
-                          <w:sz w:val="28"/>
-                          <w:szCs w:val="28"/>
-                          <w:lang w:val="en-US"/>
-                        </w:rPr>
-                        <w:t>W</w:t>
+                        <w:t xml:space="preserve">Full stack </w:t>
+                      </w:r>
+                      <w:r>
+                        <w:rPr>
+                          <w:rFonts w:ascii="Times New Roman" w:hAnsi="Times New Roman" w:cs="Times New Roman"/>
+                          <w:sz w:val="28"/>
+                          <w:szCs w:val="28"/>
+                          <w:lang w:val="en-US"/>
+                        </w:rPr>
+                        <w:t>w</w:t>
                       </w:r>
                       <w:r>
                         <w:rPr>
@@ -1681,43 +1626,61 @@
                           <w:szCs w:val="28"/>
                           <w:lang w:val="en-US"/>
                         </w:rPr>
-                        <w:t xml:space="preserve">e and full-time work, </w:t>
-                      </w:r>
-                      <w:r>
-                        <w:rPr>
-                          <w:rFonts w:ascii="Times New Roman" w:hAnsi="Times New Roman" w:cs="Times New Roman"/>
-                          <w:sz w:val="28"/>
-                          <w:szCs w:val="28"/>
-                          <w:lang w:val="en-US"/>
-                        </w:rPr>
-                        <w:t>I</w:t>
-                      </w:r>
-                      <w:r>
-                        <w:rPr>
-                          <w:rFonts w:ascii="Times New Roman" w:hAnsi="Times New Roman" w:cs="Times New Roman"/>
-                          <w:sz w:val="28"/>
-                          <w:szCs w:val="28"/>
-                          <w:lang w:val="en-US"/>
-                        </w:rPr>
-                        <w:t>’</w:t>
-                      </w:r>
-                      <w:r>
-                        <w:rPr>
-                          <w:rFonts w:ascii="Times New Roman" w:hAnsi="Times New Roman" w:cs="Times New Roman"/>
-                          <w:sz w:val="28"/>
-                          <w:szCs w:val="28"/>
-                          <w:lang w:val="en-US"/>
-                        </w:rPr>
-                        <w:t xml:space="preserve">m an excellent addition to any team thanks to my </w:t>
-                      </w:r>
-                      <w:r>
-                        <w:rPr>
-                          <w:rFonts w:ascii="Times New Roman" w:hAnsi="Times New Roman" w:cs="Times New Roman"/>
-                          <w:sz w:val="28"/>
-                          <w:szCs w:val="28"/>
-                          <w:lang w:val="en-US"/>
-                        </w:rPr>
-                        <w:t xml:space="preserve">contribution </w:t>
+                        <w:t>e and full-time work</w:t>
+                      </w:r>
+                      <w:r>
+                        <w:rPr>
+                          <w:rFonts w:ascii="Times New Roman" w:hAnsi="Times New Roman" w:cs="Times New Roman"/>
+                          <w:sz w:val="28"/>
+                          <w:szCs w:val="28"/>
+                          <w:lang w:val="en-US"/>
+                        </w:rPr>
+                        <w:t>, I have</w:t>
+                      </w:r>
+                      <w:r>
+                        <w:rPr>
+                          <w:rFonts w:ascii="Times New Roman" w:hAnsi="Times New Roman" w:cs="Times New Roman"/>
+                          <w:sz w:val="28"/>
+                          <w:szCs w:val="28"/>
+                          <w:lang w:val="en-US"/>
+                        </w:rPr>
+                        <w:t xml:space="preserve"> a </w:t>
+                      </w:r>
+                      <w:r>
+                        <w:rPr>
+                          <w:rFonts w:ascii="Times New Roman" w:hAnsi="Times New Roman" w:cs="Times New Roman"/>
+                          <w:sz w:val="28"/>
+                          <w:szCs w:val="28"/>
+                          <w:lang w:val="en-US"/>
+                        </w:rPr>
+                        <w:t>strong</w:t>
+                      </w:r>
+                      <w:r>
+                        <w:rPr>
+                          <w:rFonts w:ascii="Times New Roman" w:hAnsi="Times New Roman" w:cs="Times New Roman"/>
+                          <w:sz w:val="28"/>
+                          <w:szCs w:val="28"/>
+                          <w:lang w:val="en-US"/>
+                        </w:rPr>
+                        <w:t xml:space="preserve"> understanding of common patterns and conventions used in</w:t>
+                      </w:r>
+                      <w:r>
+                        <w:rPr>
+                          <w:rFonts w:ascii="Times New Roman" w:hAnsi="Times New Roman" w:cs="Times New Roman"/>
+                          <w:sz w:val="28"/>
+                          <w:szCs w:val="28"/>
+                          <w:lang w:val="en-US"/>
+                        </w:rPr>
+                        <w:t xml:space="preserve"> codebases t</w:t>
+                      </w:r>
+                      <w:r>
+                        <w:rPr>
+                          <w:rFonts w:ascii="Times New Roman" w:hAnsi="Times New Roman" w:cs="Times New Roman"/>
+                          <w:sz w:val="28"/>
+                          <w:szCs w:val="28"/>
+                          <w:lang w:val="en-US"/>
+                        </w:rPr>
+                        <w:t xml:space="preserve">hanks to my contribution </w:t>
                       </w:r>
                       <w:r>
                         <w:rPr>
@@ -1736,6 +1699,15 @@
                           <w:lang w:val="en-US"/>
                         </w:rPr>
                         <w:t>open-source</w:t>
+                      </w:r>
+                      <w:r>
+                        <w:rPr>
+                          <w:rFonts w:ascii="Times New Roman" w:hAnsi="Times New Roman" w:cs="Times New Roman"/>
+                          <w:sz w:val="28"/>
+                          <w:szCs w:val="28"/>
+                          <w:lang w:val="en-US"/>
+                        </w:rPr>
+                        <w:t xml:space="preserve"> projects</w:t>
                       </w:r>
                       <w:r>
                         <w:rPr>
@@ -1843,6 +1815,15 @@
                           <w:szCs w:val="28"/>
                           <w:lang w:val="en-US"/>
                         </w:rPr>
+                        <w:t>.js</w:t>
+                      </w:r>
+                      <w:r>
+                        <w:rPr>
+                          <w:rFonts w:ascii="Times New Roman" w:hAnsi="Times New Roman" w:cs="Times New Roman"/>
+                          <w:sz w:val="28"/>
+                          <w:szCs w:val="28"/>
+                          <w:lang w:val="en-US"/>
+                        </w:rPr>
                         <w:t>,</w:t>
                       </w:r>
                       <w:r>
@@ -1852,16 +1833,25 @@
                           <w:szCs w:val="28"/>
                           <w:lang w:val="en-US"/>
                         </w:rPr>
-                        <w:t xml:space="preserve"> Svelte,</w:t>
-                      </w:r>
-                      <w:r>
-                        <w:rPr>
-                          <w:rFonts w:ascii="Times New Roman" w:hAnsi="Times New Roman" w:cs="Times New Roman"/>
-                          <w:sz w:val="28"/>
-                          <w:szCs w:val="28"/>
-                          <w:lang w:val="en-US"/>
-                        </w:rPr>
-                        <w:t xml:space="preserve"> Angular</w:t>
+                        <w:t xml:space="preserve"> Next.js</w:t>
+                      </w:r>
+                      <w:r>
+                        <w:rPr>
+                          <w:rFonts w:ascii="Times New Roman" w:hAnsi="Times New Roman" w:cs="Times New Roman"/>
+                          <w:sz w:val="28"/>
+                          <w:szCs w:val="28"/>
+                          <w:lang w:val="en-US"/>
+                        </w:rPr>
+                        <w:t xml:space="preserve">, </w:t>
+                      </w:r>
+                      <w:r>
+                        <w:rPr>
+                          <w:rFonts w:ascii="Times New Roman" w:hAnsi="Times New Roman" w:cs="Times New Roman"/>
+                          <w:sz w:val="28"/>
+                          <w:szCs w:val="28"/>
+                          <w:lang w:val="en-US"/>
+                        </w:rPr>
+                        <w:t>Material-UI</w:t>
                       </w:r>
                       <w:r>
                         <w:rPr>
@@ -1879,7 +1869,7 @@
                           <w:szCs w:val="28"/>
                           <w:lang w:val="en-US"/>
                         </w:rPr>
-                        <w:t>Next.js</w:t>
+                        <w:t>SCSS</w:t>
                       </w:r>
                     </w:p>
                     <w:p>
@@ -1891,31 +1881,34 @@
                         </w:numPr>
                         <w:rPr>
                           <w:rFonts w:ascii="Times New Roman" w:hAnsi="Times New Roman" w:cs="Times New Roman"/>
-                          <w:sz w:val="28"/>
-                          <w:szCs w:val="28"/>
-                          <w:lang w:val="en-US"/>
-                        </w:rPr>
-                      </w:pPr>
-                      <w:r>
-                        <w:rPr>
-                          <w:rFonts w:ascii="Times New Roman" w:hAnsi="Times New Roman" w:cs="Times New Roman"/>
                           <w:b/>
                           <w:bCs/>
                           <w:color w:val="1F4E79" w:themeColor="accent1" w:themeShade="80"/>
-                          <w:sz w:val="28"/>
-                          <w:szCs w:val="28"/>
-                          <w:lang w:val="en-US"/>
-                        </w:rPr>
-                        <w:t>UI</w:t>
-                      </w:r>
-                      <w:r>
-                        <w:rPr>
-                          <w:rFonts w:ascii="Times New Roman" w:hAnsi="Times New Roman" w:cs="Times New Roman"/>
+                          <w:sz w:val="30"/>
+                          <w:szCs w:val="30"/>
+                          <w:lang w:val="en-US"/>
+                        </w:rPr>
+                      </w:pPr>
+                      <w:r>
+                        <w:rPr>
+                          <w:rFonts w:ascii="Times New Roman" w:hAnsi="Times New Roman" w:cs="Times New Roman"/>
+                          <w:b/>
+                          <w:bCs/>
                           <w:color w:val="1F4E79" w:themeColor="accent1" w:themeShade="80"/>
                           <w:sz w:val="28"/>
                           <w:szCs w:val="28"/>
                           <w:lang w:val="en-US"/>
                         </w:rPr>
+                        <w:t>Backend</w:t>
+                      </w:r>
+                      <w:r>
+                        <w:rPr>
+                          <w:rFonts w:ascii="Times New Roman" w:hAnsi="Times New Roman" w:cs="Times New Roman"/>
+                          <w:color w:val="1F4E79" w:themeColor="accent1" w:themeShade="80"/>
+                          <w:sz w:val="28"/>
+                          <w:szCs w:val="28"/>
+                          <w:lang w:val="en-US"/>
+                        </w:rPr>
                         <w:t>:</w:t>
                       </w:r>
                       <w:r>
@@ -1925,185 +1918,49 @@
                           <w:szCs w:val="28"/>
                           <w:lang w:val="en-US"/>
                         </w:rPr>
-                        <w:t xml:space="preserve"> Material-UI,</w:t>
-                      </w:r>
-                      <w:r>
-                        <w:rPr>
-                          <w:rFonts w:ascii="Times New Roman" w:hAnsi="Times New Roman" w:cs="Times New Roman"/>
-                          <w:sz w:val="28"/>
-                          <w:szCs w:val="28"/>
-                          <w:lang w:val="en-US"/>
-                        </w:rPr>
-                        <w:t xml:space="preserve"> </w:t>
-                      </w:r>
-                      <w:r>
-                        <w:rPr>
-                          <w:rFonts w:ascii="Times New Roman" w:hAnsi="Times New Roman" w:cs="Times New Roman"/>
-                          <w:sz w:val="28"/>
-                          <w:szCs w:val="28"/>
-                          <w:lang w:val="en-US"/>
-                        </w:rPr>
-                        <w:t>Tailwind,</w:t>
-                      </w:r>
-                      <w:r>
-                        <w:rPr>
-                          <w:rFonts w:ascii="Times New Roman" w:hAnsi="Times New Roman" w:cs="Times New Roman"/>
-                          <w:sz w:val="28"/>
-                          <w:szCs w:val="28"/>
-                          <w:lang w:val="en-US"/>
-                        </w:rPr>
-                        <w:t xml:space="preserve"> </w:t>
-                      </w:r>
-                      <w:r>
-                        <w:rPr>
-                          <w:rFonts w:ascii="Times New Roman" w:hAnsi="Times New Roman" w:cs="Times New Roman"/>
-                          <w:sz w:val="28"/>
-                          <w:szCs w:val="28"/>
-                          <w:lang w:val="en-US"/>
-                        </w:rPr>
-                        <w:t xml:space="preserve">Figma, </w:t>
-                      </w:r>
-                      <w:r>
-                        <w:rPr>
-                          <w:rFonts w:ascii="Times New Roman" w:hAnsi="Times New Roman" w:cs="Times New Roman"/>
-                          <w:sz w:val="28"/>
-                          <w:szCs w:val="28"/>
-                          <w:lang w:val="en-US"/>
-                        </w:rPr>
-                        <w:t>SCSS and CSS3</w:t>
+                        <w:t xml:space="preserve"> Express (Node.js)</w:t>
+                      </w:r>
+                      <w:r>
+                        <w:rPr>
+                          <w:rFonts w:ascii="Times New Roman" w:hAnsi="Times New Roman" w:cs="Times New Roman"/>
+                          <w:sz w:val="28"/>
+                          <w:szCs w:val="28"/>
+                          <w:lang w:val="en-US"/>
+                        </w:rPr>
+                        <w:t xml:space="preserve">, </w:t>
+                      </w:r>
+                      <w:r>
+                        <w:rPr>
+                          <w:rFonts w:ascii="Times New Roman" w:hAnsi="Times New Roman" w:cs="Times New Roman"/>
+                          <w:sz w:val="28"/>
+                          <w:szCs w:val="28"/>
+                          <w:lang w:val="en-US"/>
+                        </w:rPr>
+                        <w:t xml:space="preserve">Mongoose </w:t>
+                      </w:r>
+                      <w:r>
+                        <w:rPr>
+                          <w:rFonts w:ascii="Times New Roman" w:hAnsi="Times New Roman" w:cs="Times New Roman"/>
+                          <w:sz w:val="28"/>
+                          <w:szCs w:val="28"/>
+                          <w:lang w:val="en-US"/>
+                        </w:rPr>
+                        <w:t>and</w:t>
+                      </w:r>
+                      <w:r>
+                        <w:rPr>
+                          <w:rFonts w:ascii="Times New Roman" w:hAnsi="Times New Roman" w:cs="Times New Roman"/>
+                          <w:sz w:val="28"/>
+                          <w:szCs w:val="28"/>
+                          <w:lang w:val="en-US"/>
+                        </w:rPr>
+                        <w:t xml:space="preserve"> Mongo DB</w:t>
                       </w:r>
                     </w:p>
                     <w:p>
                       <w:pPr>
                         <w:pStyle w:val="NoSpacing"/>
-                        <w:numPr>
-                          <w:ilvl w:val="0"/>
-                          <w:numId w:val="1"/>
-                        </w:numPr>
-                        <w:rPr>
-                          <w:rFonts w:ascii="Times New Roman" w:hAnsi="Times New Roman" w:cs="Times New Roman"/>
-                          <w:sz w:val="28"/>
-                          <w:szCs w:val="28"/>
-                          <w:lang w:val="en-US"/>
-                        </w:rPr>
-                      </w:pPr>
-                      <w:r>
-                        <w:rPr>
-                          <w:rFonts w:ascii="Times New Roman" w:hAnsi="Times New Roman" w:cs="Times New Roman"/>
-                          <w:b/>
-                          <w:bCs/>
-                          <w:color w:val="1F4E79" w:themeColor="accent1" w:themeShade="80"/>
-                          <w:sz w:val="28"/>
-                          <w:szCs w:val="28"/>
-                          <w:lang w:val="en-US"/>
-                        </w:rPr>
-                        <w:t>Backend</w:t>
-                      </w:r>
-                      <w:r>
-                        <w:rPr>
-                          <w:rFonts w:ascii="Times New Roman" w:hAnsi="Times New Roman" w:cs="Times New Roman"/>
-                          <w:color w:val="1F4E79" w:themeColor="accent1" w:themeShade="80"/>
-                          <w:sz w:val="28"/>
-                          <w:szCs w:val="28"/>
-                          <w:lang w:val="en-US"/>
-                        </w:rPr>
-                        <w:t>:</w:t>
-                      </w:r>
-                      <w:r>
-                        <w:rPr>
-                          <w:rFonts w:ascii="Times New Roman" w:hAnsi="Times New Roman" w:cs="Times New Roman"/>
-                          <w:sz w:val="28"/>
-                          <w:szCs w:val="28"/>
-                          <w:lang w:val="en-US"/>
-                        </w:rPr>
-                        <w:t xml:space="preserve"> Express (Node.js)</w:t>
-                      </w:r>
-                      <w:r>
-                        <w:rPr>
-                          <w:rFonts w:ascii="Times New Roman" w:hAnsi="Times New Roman" w:cs="Times New Roman"/>
-                          <w:sz w:val="28"/>
-                          <w:szCs w:val="28"/>
-                          <w:lang w:val="en-US"/>
-                        </w:rPr>
-                        <w:t>, Firebase</w:t>
-                      </w:r>
-                      <w:r>
-                        <w:rPr>
-                          <w:rFonts w:ascii="Times New Roman" w:hAnsi="Times New Roman" w:cs="Times New Roman"/>
-                          <w:sz w:val="28"/>
-                          <w:szCs w:val="28"/>
-                          <w:lang w:val="en-US"/>
-                        </w:rPr>
-                        <w:t xml:space="preserve"> and</w:t>
-                      </w:r>
-                      <w:r>
-                        <w:rPr>
-                          <w:rFonts w:ascii="Times New Roman" w:hAnsi="Times New Roman" w:cs="Times New Roman"/>
-                          <w:sz w:val="28"/>
-                          <w:szCs w:val="28"/>
-                          <w:lang w:val="en-US"/>
-                        </w:rPr>
-                        <w:t xml:space="preserve"> Mongo DB</w:t>
-                      </w:r>
-                    </w:p>
-                    <w:p>
-                      <w:pPr>
-                        <w:pStyle w:val="NoSpacing"/>
-                        <w:numPr>
-                          <w:ilvl w:val="0"/>
-                          <w:numId w:val="1"/>
-                        </w:numPr>
-                        <w:rPr>
-                          <w:rFonts w:ascii="Times New Roman" w:hAnsi="Times New Roman" w:cs="Times New Roman"/>
-                          <w:sz w:val="28"/>
-                          <w:szCs w:val="28"/>
-                          <w:lang w:val="en-US"/>
-                        </w:rPr>
-                      </w:pPr>
-                      <w:r>
-                        <w:rPr>
-                          <w:rFonts w:ascii="Times New Roman" w:hAnsi="Times New Roman" w:cs="Times New Roman"/>
-                          <w:b/>
-                          <w:bCs/>
-                          <w:color w:val="1F4E79" w:themeColor="accent1" w:themeShade="80"/>
-                          <w:sz w:val="28"/>
-                          <w:szCs w:val="28"/>
-                          <w:lang w:val="en-US"/>
-                        </w:rPr>
-                        <w:t>Native</w:t>
-                      </w:r>
-                      <w:r>
-                        <w:rPr>
-                          <w:rFonts w:ascii="Times New Roman" w:hAnsi="Times New Roman" w:cs="Times New Roman"/>
-                          <w:color w:val="1F4E79" w:themeColor="accent1" w:themeShade="80"/>
-                          <w:sz w:val="28"/>
-                          <w:szCs w:val="28"/>
-                          <w:lang w:val="en-US"/>
-                        </w:rPr>
-                        <w:t>:</w:t>
-                      </w:r>
-                      <w:r>
-                        <w:rPr>
-                          <w:rFonts w:ascii="Times New Roman" w:hAnsi="Times New Roman" w:cs="Times New Roman"/>
-                          <w:sz w:val="28"/>
-                          <w:szCs w:val="28"/>
-                          <w:lang w:val="en-US"/>
-                        </w:rPr>
-                        <w:t xml:space="preserve"> Electron.js and </w:t>
-                      </w:r>
-                      <w:r>
-                        <w:rPr>
-                          <w:rFonts w:ascii="Times New Roman" w:hAnsi="Times New Roman" w:cs="Times New Roman"/>
-                          <w:sz w:val="28"/>
-                          <w:szCs w:val="28"/>
-                          <w:lang w:val="en-US"/>
-                        </w:rPr>
-                        <w:t>React Native</w:t>
-                      </w:r>
-                    </w:p>
-                    <w:p>
-                      <w:pPr>
-                        <w:pStyle w:val="NoSpacing"/>
+                        <w:ind w:left="720"/>
                         <w:rPr>
                           <w:rFonts w:ascii="Times New Roman" w:hAnsi="Times New Roman" w:cs="Times New Roman"/>
                           <w:b/>
@@ -2330,7 +2187,25 @@
                           <w:szCs w:val="28"/>
                           <w:lang w:val="en-US"/>
                         </w:rPr>
-                        <w:t xml:space="preserve"> and enhancing functionality of existing ones through the addition of new features.</w:t>
+                        <w:t xml:space="preserve"> and enhancing functionality of existing ones through</w:t>
+                      </w:r>
+                      <w:r>
+                        <w:rPr>
+                          <w:rFonts w:ascii="Times New Roman" w:hAnsi="Times New Roman" w:cs="Times New Roman"/>
+                          <w:sz w:val="28"/>
+                          <w:szCs w:val="28"/>
+                          <w:lang w:val="en-US"/>
+                        </w:rPr>
+                        <w:t xml:space="preserve"> </w:t>
+                      </w:r>
+                      <w:r>
+                        <w:rPr>
+                          <w:rFonts w:ascii="Times New Roman" w:hAnsi="Times New Roman" w:cs="Times New Roman"/>
+                          <w:sz w:val="28"/>
+                          <w:szCs w:val="28"/>
+                          <w:lang w:val="en-US"/>
+                        </w:rPr>
+                        <w:t>addition of new features.</w:t>
                       </w:r>
                     </w:p>
                     <w:p>
@@ -2866,6 +2741,8 @@
                     <w:p>
                       <w:pPr>
                         <w:pStyle w:val="NoSpacing"/>
+                      </w:pPr>
+                      <w:r>
                         <w:rPr>
                           <w:rFonts w:ascii="Times New Roman" w:hAnsi="Times New Roman" w:cs="Times New Roman"/>
                           <w:bCs/>
@@ -2873,20 +2750,23 @@
                           <w:szCs w:val="28"/>
                           <w:lang w:val="en-US"/>
                         </w:rPr>
+                        <w:t>Available upon Request</w:t>
+                      </w:r>
+                      <w:r>
+                        <w:t>.</w:t>
+                      </w:r>
+                    </w:p>
+                    <w:p>
+                      <w:pPr>
+                        <w:pStyle w:val="NoSpacing"/>
+                        <w:rPr>
+                          <w:rFonts w:ascii="Times New Roman" w:hAnsi="Times New Roman" w:cs="Times New Roman"/>
+                          <w:bCs/>
+                          <w:sz w:val="28"/>
+                          <w:szCs w:val="28"/>
+                          <w:lang w:val="en-US"/>
+                        </w:rPr>
                       </w:pPr>
-                      <w:r>
-                        <w:rPr>
-                          <w:rFonts w:ascii="Times New Roman" w:hAnsi="Times New Roman" w:cs="Times New Roman"/>
-                          <w:bCs/>
-                          <w:sz w:val="28"/>
-                          <w:szCs w:val="28"/>
-                          <w:lang w:val="en-US"/>
-                        </w:rPr>
-                        <w:t>Available upon Request</w:t>
-                      </w:r>
-                      <w:r>
-                        <w:t>.</w:t>
-                      </w:r>
                     </w:p>
                   </w:txbxContent>
                 </v:textbox>
@@ -3124,7 +3004,21 @@
                                 <w:color w:val="FFFFFF" w:themeColor="background1"/>
                                 <w:lang w:val="en-US"/>
                               </w:rPr>
-                              <w:t>Mailing Address: Plot 2, Ajose Adeogun Street, Lagos, Nigeria</w:t>
+                              <w:t xml:space="preserve">Mailing Address: </w:t>
+                            </w:r>
+                            <w:r>
+                              <w:rPr>
+                                <w:color w:val="FFFFFF" w:themeColor="background1"/>
+                                <w:lang w:val="en-US"/>
+                              </w:rPr>
+                              <w:t xml:space="preserve">Victoria Island, </w:t>
+                            </w:r>
+                            <w:r>
+                              <w:rPr>
+                                <w:color w:val="FFFFFF" w:themeColor="background1"/>
+                                <w:lang w:val="en-US"/>
+                              </w:rPr>
+                              <w:t>Lagos, Nigeria</w:t>
                             </w:r>
                           </w:p>
                         </w:txbxContent>
@@ -3330,7 +3224,21 @@
                           <w:color w:val="FFFFFF" w:themeColor="background1"/>
                           <w:lang w:val="en-US"/>
                         </w:rPr>
-                        <w:t>Mailing Address: Plot 2, Ajose Adeogun Street, Lagos, Nigeria</w:t>
+                        <w:t xml:space="preserve">Mailing Address: </w:t>
+                      </w:r>
+                      <w:r>
+                        <w:rPr>
+                          <w:color w:val="FFFFFF" w:themeColor="background1"/>
+                          <w:lang w:val="en-US"/>
+                        </w:rPr>
+                        <w:t xml:space="preserve">Victoria Island, </w:t>
+                      </w:r>
+                      <w:r>
+                        <w:rPr>
+                          <w:color w:val="FFFFFF" w:themeColor="background1"/>
+                          <w:lang w:val="en-US"/>
+                        </w:rPr>
+                        <w:t>Lagos, Nigeria</w:t>
                       </w:r>
                     </w:p>
                   </w:txbxContent>

</xml_diff>